<commit_message>
L21: Correción de consulta
</commit_message>
<xml_diff>
--- a/Laboratorio_21.docx
+++ b/Laboratorio_21.docx
@@ -817,18 +817,8 @@
           <w:sz w:val="24"/>
           <w:szCs w:val="24"/>
         </w:rPr>
-        <w:t xml:space="preserve"> '1997%</w:t>
-      </w:r>
-      <w:proofErr w:type="gramStart"/>
-      <w:r>
-        <w:rPr>
-          <w:rFonts w:ascii="Arial" w:hAnsi="Arial" w:cs="Arial"/>
-          <w:sz w:val="24"/>
-          <w:szCs w:val="24"/>
-        </w:rPr>
-        <w:t>';</w:t>
-      </w:r>
-      <w:proofErr w:type="gramEnd"/>
+        <w:t xml:space="preserve"> '1997%';</w:t>
+      </w:r>
     </w:p>
     <w:p>
       <w:pPr>
@@ -1163,7 +1153,6 @@
         <w:t xml:space="preserve"> </w:t>
       </w:r>
       <w:proofErr w:type="spellStart"/>
-      <w:proofErr w:type="gramStart"/>
       <w:r>
         <w:rPr>
           <w:rFonts w:ascii="Arial" w:hAnsi="Arial" w:cs="Arial"/>
@@ -1181,7 +1170,6 @@
         </w:rPr>
         <w:t>;</w:t>
       </w:r>
-      <w:proofErr w:type="gramEnd"/>
     </w:p>
     <w:p>
       <w:pPr>
@@ -1540,18 +1528,8 @@
           <w:sz w:val="24"/>
           <w:szCs w:val="24"/>
         </w:rPr>
-        <w:t>)&gt;</w:t>
-      </w:r>
-      <w:proofErr w:type="gramStart"/>
-      <w:r>
-        <w:rPr>
-          <w:rFonts w:ascii="Arial" w:hAnsi="Arial" w:cs="Arial"/>
-          <w:sz w:val="24"/>
-          <w:szCs w:val="24"/>
-        </w:rPr>
-        <w:t>400;</w:t>
-      </w:r>
-      <w:proofErr w:type="gramEnd"/>
+        <w:t>)&gt;400;</w:t>
+      </w:r>
     </w:p>
     <w:p>
       <w:pPr>
@@ -1912,18 +1890,8 @@
           <w:sz w:val="24"/>
           <w:szCs w:val="24"/>
         </w:rPr>
-        <w:t xml:space="preserve">) &lt; </w:t>
-      </w:r>
-      <w:proofErr w:type="gramStart"/>
-      <w:r>
-        <w:rPr>
-          <w:rFonts w:ascii="Arial" w:hAnsi="Arial" w:cs="Arial"/>
-          <w:sz w:val="24"/>
-          <w:szCs w:val="24"/>
-        </w:rPr>
-        <w:t>500;</w:t>
-      </w:r>
-      <w:proofErr w:type="gramEnd"/>
+        <w:t>) &lt; 500;</w:t>
+      </w:r>
     </w:p>
     <w:p>
       <w:pPr>
@@ -1957,27 +1925,7 @@
           <w:szCs w:val="24"/>
           <w:lang w:val="es-MX"/>
         </w:rPr>
-        <w:t xml:space="preserve">Mostrar en una solo consulta los mismos datos que en la consulta </w:t>
-      </w:r>
-      <w:proofErr w:type="gramStart"/>
-      <w:r>
-        <w:rPr>
-          <w:rFonts w:ascii="Arial" w:hAnsi="Arial" w:cs="Arial"/>
-          <w:sz w:val="24"/>
-          <w:szCs w:val="24"/>
-          <w:lang w:val="es-MX"/>
-        </w:rPr>
-        <w:t>anterior</w:t>
-      </w:r>
-      <w:proofErr w:type="gramEnd"/>
-      <w:r>
-        <w:rPr>
-          <w:rFonts w:ascii="Arial" w:hAnsi="Arial" w:cs="Arial"/>
-          <w:sz w:val="24"/>
-          <w:szCs w:val="24"/>
-          <w:lang w:val="es-MX"/>
-        </w:rPr>
-        <w:t xml:space="preserve"> pero para dos grupos de proveedores: aquellos para los que la cantidad promedio entregada es menor a 370 y aquellos para los que la cantidad promedio entregada sea mayor a 450.</w:t>
+        <w:t>Mostrar en una solo consulta los mismos datos que en la consulta anterior pero para dos grupos de proveedores: aquellos para los que la cantidad promedio entregada es menor a 370 y aquellos para los que la cantidad promedio entregada sea mayor a 450.</w:t>
       </w:r>
     </w:p>
     <w:p>
@@ -2350,18 +2298,8 @@
           <w:sz w:val="24"/>
           <w:szCs w:val="24"/>
         </w:rPr>
-        <w:t xml:space="preserve">) &gt; </w:t>
-      </w:r>
-      <w:proofErr w:type="gramStart"/>
-      <w:r>
-        <w:rPr>
-          <w:rFonts w:ascii="Arial" w:hAnsi="Arial" w:cs="Arial"/>
-          <w:sz w:val="24"/>
-          <w:szCs w:val="24"/>
-        </w:rPr>
-        <w:t>450;</w:t>
-      </w:r>
-      <w:proofErr w:type="gramEnd"/>
+        <w:t>) &gt; 450;</w:t>
+      </w:r>
     </w:p>
     <w:p>
       <w:pPr>
@@ -2820,7 +2758,6 @@
         <w:t>entregan</w:t>
       </w:r>
       <w:proofErr w:type="spellEnd"/>
-      <w:proofErr w:type="gramStart"/>
       <w:r>
         <w:rPr>
           <w:rFonts w:ascii="Arial" w:hAnsi="Arial" w:cs="Arial"/>
@@ -2832,7 +2769,6 @@
         </w:rPr>
         <w:t>);</w:t>
       </w:r>
-      <w:proofErr w:type="gramEnd"/>
     </w:p>
     <w:p>
       <w:pPr>
@@ -3839,19 +3775,8 @@
           <w:sz w:val="24"/>
           <w:szCs w:val="24"/>
         </w:rPr>
-        <w:t xml:space="preserve"> LIKE 'CIT Yucatán'</w:t>
-      </w:r>
-      <w:proofErr w:type="gramStart"/>
-      <w:r>
-        <w:rPr>
-          <w:rFonts w:ascii="Arial" w:hAnsi="Arial" w:cs="Arial"/>
-          <w:color w:val="5B9BD5" w:themeColor="accent5"/>
-          <w:sz w:val="24"/>
-          <w:szCs w:val="24"/>
-        </w:rPr>
-        <w:t>);</w:t>
-      </w:r>
-      <w:proofErr w:type="gramEnd"/>
+        <w:t xml:space="preserve"> LIKE 'CIT Yucatán');</w:t>
+      </w:r>
     </w:p>
     <w:p>
       <w:pPr>
@@ -4546,7 +4471,6 @@
         <w:t>E.rfc</w:t>
       </w:r>
       <w:proofErr w:type="spellEnd"/>
-      <w:proofErr w:type="gramStart"/>
       <w:r>
         <w:rPr>
           <w:rFonts w:ascii="Arial" w:hAnsi="Arial" w:cs="Arial"/>
@@ -4558,7 +4482,6 @@
         </w:rPr>
         <w:t>);</w:t>
       </w:r>
-      <w:proofErr w:type="gramEnd"/>
     </w:p>
     <w:p>
       <w:pPr>
@@ -4838,6 +4761,7 @@
         </w:rPr>
         <w:t xml:space="preserve"> </w:t>
       </w:r>
+      <w:bookmarkStart w:id="1" w:name="_Hlk99442536"/>
       <w:proofErr w:type="spellStart"/>
       <w:r>
         <w:rPr>
@@ -4872,7 +4796,16 @@
           <w:sz w:val="24"/>
           <w:szCs w:val="24"/>
         </w:rPr>
-        <w:t xml:space="preserve"> Durango' </w:t>
+        <w:t xml:space="preserve"> Durango'</w:t>
+      </w:r>
+      <w:bookmarkEnd w:id="1"/>
+      <w:r>
+        <w:rPr>
+          <w:rFonts w:ascii="Arial" w:hAnsi="Arial" w:cs="Arial"/>
+          <w:sz w:val="24"/>
+          <w:szCs w:val="24"/>
+        </w:rPr>
+        <w:t xml:space="preserve"> </w:t>
       </w:r>
       <w:r>
         <w:rPr>
@@ -5035,12 +4968,81 @@
       <w:r>
         <w:rPr>
           <w:rFonts w:ascii="Arial" w:hAnsi="Arial" w:cs="Arial"/>
-          <w:b/>
-          <w:bCs/>
           <w:color w:val="4472C4" w:themeColor="accent1"/>
           <w:sz w:val="24"/>
           <w:szCs w:val="24"/>
         </w:rPr>
+        <w:t xml:space="preserve"> </w:t>
+      </w:r>
+      <w:r>
+        <w:rPr>
+          <w:rFonts w:ascii="Arial" w:hAnsi="Arial" w:cs="Arial"/>
+          <w:b/>
+          <w:bCs/>
+          <w:color w:val="4472C4" w:themeColor="accent1"/>
+          <w:sz w:val="24"/>
+          <w:szCs w:val="24"/>
+        </w:rPr>
+        <w:t>AND</w:t>
+      </w:r>
+      <w:r>
+        <w:rPr>
+          <w:rFonts w:ascii="Arial" w:hAnsi="Arial" w:cs="Arial"/>
+          <w:color w:val="4472C4" w:themeColor="accent1"/>
+          <w:sz w:val="24"/>
+          <w:szCs w:val="24"/>
+        </w:rPr>
+        <w:t xml:space="preserve"> </w:t>
+      </w:r>
+      <w:proofErr w:type="spellStart"/>
+      <w:r>
+        <w:rPr>
+          <w:rFonts w:ascii="Arial" w:hAnsi="Arial" w:cs="Arial"/>
+          <w:color w:val="4472C4" w:themeColor="accent1"/>
+          <w:sz w:val="24"/>
+          <w:szCs w:val="24"/>
+        </w:rPr>
+        <w:t>denominacion</w:t>
+      </w:r>
+      <w:proofErr w:type="spellEnd"/>
+      <w:r>
+        <w:rPr>
+          <w:rFonts w:ascii="Arial" w:hAnsi="Arial" w:cs="Arial"/>
+          <w:color w:val="4472C4" w:themeColor="accent1"/>
+          <w:sz w:val="24"/>
+          <w:szCs w:val="24"/>
+        </w:rPr>
+        <w:t xml:space="preserve"> = '</w:t>
+      </w:r>
+      <w:proofErr w:type="spellStart"/>
+      <w:r>
+        <w:rPr>
+          <w:rFonts w:ascii="Arial" w:hAnsi="Arial" w:cs="Arial"/>
+          <w:color w:val="4472C4" w:themeColor="accent1"/>
+          <w:sz w:val="24"/>
+          <w:szCs w:val="24"/>
+        </w:rPr>
+        <w:t>Infonavit</w:t>
+      </w:r>
+      <w:proofErr w:type="spellEnd"/>
+      <w:r>
+        <w:rPr>
+          <w:rFonts w:ascii="Arial" w:hAnsi="Arial" w:cs="Arial"/>
+          <w:color w:val="4472C4" w:themeColor="accent1"/>
+          <w:sz w:val="24"/>
+          <w:szCs w:val="24"/>
+        </w:rPr>
+        <w:t xml:space="preserve"> Durango'</w:t>
+      </w:r>
+      <w:r>
+        <w:rPr>
+          <w:rFonts w:ascii="Arial" w:hAnsi="Arial" w:cs="Arial"/>
+          <w:b/>
+          <w:bCs/>
+          <w:color w:val="4472C4" w:themeColor="accent1"/>
+          <w:sz w:val="24"/>
+          <w:szCs w:val="24"/>
+        </w:rPr>
         <w:t>)</w:t>
       </w:r>
       <w:r>
@@ -5191,19 +5193,77 @@
         </w:rPr>
         <w:t xml:space="preserve"> '2001%'</w:t>
       </w:r>
-      <w:proofErr w:type="gramStart"/>
-      <w:r>
-        <w:rPr>
-          <w:rFonts w:ascii="Arial" w:hAnsi="Arial" w:cs="Arial"/>
-          <w:b/>
-          <w:bCs/>
+      <w:r>
+        <w:rPr>
+          <w:rFonts w:ascii="Arial" w:hAnsi="Arial" w:cs="Arial"/>
           <w:color w:val="70AD47" w:themeColor="accent6"/>
           <w:sz w:val="24"/>
           <w:szCs w:val="24"/>
         </w:rPr>
+        <w:t xml:space="preserve"> </w:t>
+      </w:r>
+      <w:r>
+        <w:rPr>
+          <w:rFonts w:ascii="Arial" w:hAnsi="Arial" w:cs="Arial"/>
+          <w:b/>
+          <w:bCs/>
+          <w:color w:val="70AD47" w:themeColor="accent6"/>
+          <w:sz w:val="24"/>
+          <w:szCs w:val="24"/>
+        </w:rPr>
+        <w:t xml:space="preserve">AND </w:t>
+      </w:r>
+      <w:proofErr w:type="spellStart"/>
+      <w:r>
+        <w:rPr>
+          <w:rFonts w:ascii="Arial" w:hAnsi="Arial" w:cs="Arial"/>
+          <w:color w:val="70AD47" w:themeColor="accent6"/>
+          <w:sz w:val="24"/>
+          <w:szCs w:val="24"/>
+        </w:rPr>
+        <w:t>denominacion</w:t>
+      </w:r>
+      <w:proofErr w:type="spellEnd"/>
+      <w:r>
+        <w:rPr>
+          <w:rFonts w:ascii="Arial" w:hAnsi="Arial" w:cs="Arial"/>
+          <w:color w:val="70AD47" w:themeColor="accent6"/>
+          <w:sz w:val="24"/>
+          <w:szCs w:val="24"/>
+        </w:rPr>
+        <w:t xml:space="preserve"> = '</w:t>
+      </w:r>
+      <w:proofErr w:type="spellStart"/>
+      <w:r>
+        <w:rPr>
+          <w:rFonts w:ascii="Arial" w:hAnsi="Arial" w:cs="Arial"/>
+          <w:color w:val="70AD47" w:themeColor="accent6"/>
+          <w:sz w:val="24"/>
+          <w:szCs w:val="24"/>
+        </w:rPr>
+        <w:t>Infonavit</w:t>
+      </w:r>
+      <w:proofErr w:type="spellEnd"/>
+      <w:r>
+        <w:rPr>
+          <w:rFonts w:ascii="Arial" w:hAnsi="Arial" w:cs="Arial"/>
+          <w:color w:val="70AD47" w:themeColor="accent6"/>
+          <w:sz w:val="24"/>
+          <w:szCs w:val="24"/>
+        </w:rPr>
+        <w:t xml:space="preserve"> Durango'</w:t>
+      </w:r>
+      <w:r>
+        <w:rPr>
+          <w:rFonts w:ascii="Arial" w:hAnsi="Arial" w:cs="Arial"/>
+          <w:b/>
+          <w:bCs/>
+          <w:color w:val="70AD47" w:themeColor="accent6"/>
+          <w:sz w:val="24"/>
+          <w:szCs w:val="24"/>
+        </w:rPr>
         <w:t>);</w:t>
       </w:r>
-      <w:proofErr w:type="gramEnd"/>
     </w:p>
     <w:p>
       <w:pPr>

</xml_diff>